<commit_message>
Updated titles and descriptions of all interviews. Added Pete Parr interview data.
</commit_message>
<xml_diff>
--- a/NASCA-site/db/data/interviews/transcripts/docx/Beaver-Creek_Hazel-Thornton.docx
+++ b/NASCA-site/db/data/interviews/transcripts/docx/Beaver-Creek_Hazel-Thornton.docx
@@ -19,7 +19,25 @@
       </w:pPr>
       <w:r>
         <w:rPr/>
-        <w:t>Interviewer: Stephen Criswell, Chris Judge; Interviewee: Hazel Thornton; Transcriber: Jillian Weber</w:t>
+        <w:t>Interviewer: Stephen Criswell, Chris Judge</w:t>
+      </w:r>
+      <w:bookmarkStart w:id="0" w:name="__DdeLink__1098_1785133877"/>
+      <w:r>
+        <w:rPr/>
+        <w:t>&lt;br /&gt;</w:t>
+      </w:r>
+      <w:bookmarkEnd w:id="0"/>
+      <w:r>
+        <w:rPr/>
+        <w:t>Interviewee: Hazel Thornton</w:t>
+      </w:r>
+      <w:r>
+        <w:rPr/>
+        <w:t>&lt;br /&gt;</w:t>
+      </w:r>
+      <w:r>
+        <w:rPr/>
+        <w:t>Transcriber: Jillian Weber</w:t>
       </w:r>
     </w:p>
     <w:p>
@@ -3299,8 +3317,8 @@
         <w:tab/>
         <w:t xml:space="preserve"> It was four boys and six girls. And my grandmamma, she had fourteen.</w:t>
       </w:r>
-      <w:bookmarkStart w:id="0" w:name="_GoBack"/>
-      <w:bookmarkEnd w:id="0"/>
+      <w:bookmarkStart w:id="1" w:name="_GoBack"/>
+      <w:bookmarkEnd w:id="1"/>
       <w:r>
         <w:rPr>
           <w:rFonts w:cs="Times New Roman" w:ascii="Times New Roman" w:hAnsi="Times New Roman"/>

</xml_diff>

<commit_message>
Changed titles in transcript docx files. Changed id's of videos in data.json for future addition.
</commit_message>
<xml_diff>
--- a/NASCA-site/db/data/interviews/transcripts/docx/Beaver-Creek_Hazel-Thornton.docx
+++ b/NASCA-site/db/data/interviews/transcripts/docx/Beaver-Creek_Hazel-Thornton.docx
@@ -9,7 +9,7 @@
       </w:pPr>
       <w:r>
         <w:rPr/>
-        <w:t xml:space="preserve">Hazel Thornton Interview </w:t>
+        <w:t>Hazel Thornton</w:t>
       </w:r>
     </w:p>
     <w:p>
@@ -29,15 +29,7 @@
       <w:bookmarkEnd w:id="0"/>
       <w:r>
         <w:rPr/>
-        <w:t>Interviewee: Hazel Thornton</w:t>
-      </w:r>
-      <w:r>
-        <w:rPr/>
-        <w:t>&lt;br /&gt;</w:t>
-      </w:r>
-      <w:r>
-        <w:rPr/>
-        <w:t>Transcriber: Jillian Weber</w:t>
+        <w:t>Interviewee: Hazel Thornton&lt;br /&gt;Transcriber: Jillian Weber</w:t>
       </w:r>
     </w:p>
     <w:p>

</xml_diff>